<commit_message>
finished backend development prototype
</commit_message>
<xml_diff>
--- a/data/output/BSD_Travel_2_-_Policy_Issuance.docx
+++ b/data/output/BSD_Travel_2_-_Policy_Issuance.docx
@@ -864,7 +864,7 @@
                                 <w:szCs w:val="20"/>
                                 <w:lang w:val="en-US"/>
                               </w:rPr>
-                              <w:t xml:space="preserve">13 November 2025</w:t>
+                              <w:t xml:space="preserve">14 November 2025</w:t>
                             </w:r>
                           </w:p>
                         </w:txbxContent>
@@ -914,7 +914,7 @@
                           <w:szCs w:val="20"/>
                           <w:lang w:val="en-US"/>
                         </w:rPr>
-                        <w:t xml:space="preserve">13 November 2025</w:t>
+                        <w:t xml:space="preserve">14 November 2025</w:t>
                       </w:r>
                     </w:p>
                   </w:txbxContent>
@@ -5116,7 +5116,7 @@
           <w:rFonts w:cstheme="minorHAnsi"/>
           <w:lang w:val="en-US" w:eastAsia="zh-CN"/>
         </w:rPr>
-        <w:t xml:space="preserve">This BSD Travel Insurance issuance scope outlines a cohesive, multi-step customer journey beginning with the CMU Travel Insurance Homepage (Regular SI) where customers can explore options, obtain quotes, and complete a purchase with clear CTAs and accessibility considerations. The flow continues through sequential pages: Trip Selection to choose a plan with indicators and back navigation; Trip Dates to capture and validate dates with back navigation and links; Trip Booking to confirm details and display progress with Subscribe/Save/View actions; Plan Selection to present available plans (Essential/Smart/Comfort) with filters, editable inputs, and pricing/discount logic; and Optional Coverages to add or remove coverages with indicators and validation. Collectively, these descriptions define the core data elements (selected plan, dates, coverages, status) and the key business rules for guided navigation, input validation, and progress tracking, clarifying how customers interact with the system. The notes do not specify regional differences or external integrations in these requirement descriptions.</w:t>
+        <w:t xml:space="preserve">This description outlines the Travel Insurance policy issuance workflow for the Regular SI experience, detailing the end-to-end customer journey from exploring options to obtaining a quote and purchasing coverage, with accessible CTAs guiding interaction. The user flow proceeds through a sequence of pages: Trip Selection to choose a plan and view indicators with back navigation; Trip Dates to capture and validate dates with back/linked navigation; Trip Booking to confirm details and display a multi-step status with Subscribe, Save, and View actions; Plan Selection to present options (Essential/Smart/Comfort) with filters, the ability to modify inputs, and visibility of pricing and discounts; and Optional Coverages to add or remove coverages with indicators and validation. Data handling encompasses capturing trip details, selected plan and dates, chosen coverages, and pricing, with validation rules at each step; business rules emphasize input validation, step/status visibility, and accessible UI. The summary explains how customers interact with the system, notes integrations with payment and policy-issuance workflows, and acknowledges potential regional differences implied by the Regular SI homepage.</w:t>
       </w:r>
     </w:p>
     <w:p>

</xml_diff>